<commit_message>
added all code involving compponents and css to repo, assets for promineo as well
</commit_message>
<xml_diff>
--- a/front-end-week-14/promineo/React-Week2_Coding-Assignment (1).docx
+++ b/front-end-week-14/promineo/React-Week2_Coding-Assignment (1).docx
@@ -1,6 +1,6 @@
 
 <file path=word/document.xml><?xml version="1.0" encoding="utf-8"?>
-<w:document xmlns:wpc="http://schemas.microsoft.com/office/word/2010/wordprocessingCanvas" xmlns:cx="http://schemas.microsoft.com/office/drawing/2014/chartex" xmlns:cx1="http://schemas.microsoft.com/office/drawing/2015/9/8/chartex" xmlns:cx2="http://schemas.microsoft.com/office/drawing/2015/10/21/chartex" xmlns:cx3="http://schemas.microsoft.com/office/drawing/2016/5/9/chartex" xmlns:cx4="http://schemas.microsoft.com/office/drawing/2016/5/10/chartex" xmlns:cx5="http://schemas.microsoft.com/office/drawing/2016/5/11/chartex" xmlns:cx6="http://schemas.microsoft.com/office/drawing/2016/5/12/chartex" xmlns:cx7="http://schemas.microsoft.com/office/drawing/2016/5/13/chartex" xmlns:cx8="http://schemas.microsoft.com/office/drawing/2016/5/14/chartex" xmlns:mc="http://schemas.openxmlformats.org/markup-compatibility/2006" xmlns:aink="http://schemas.microsoft.com/office/drawing/2016/ink" xmlns:am3d="http://schemas.microsoft.com/office/drawing/2017/model3d" xmlns:o="urn:schemas-microsoft-com:office:office" xmlns:r="http://schemas.openxmlformats.org/officeDocument/2006/relationships" xmlns:m="http://schemas.openxmlformats.org/officeDocument/2006/math" xmlns:v="urn:schemas-microsoft-com:vml" xmlns:wp14="http://schemas.microsoft.com/office/word/2010/wordprocessingDrawing" xmlns:wp="http://schemas.openxmlformats.org/drawingml/2006/wordprocessingDrawing" xmlns:w10="urn:schemas-microsoft-com:office:word" xmlns:w="http://schemas.openxmlformats.org/wordprocessingml/2006/main" xmlns:w14="http://schemas.microsoft.com/office/word/2010/wordml" xmlns:w15="http://schemas.microsoft.com/office/word/2012/wordml" xmlns:w16cex="http://schemas.microsoft.com/office/word/2018/wordml/cex" xmlns:w16cid="http://schemas.microsoft.com/office/word/2016/wordml/cid" xmlns:w16="http://schemas.microsoft.com/office/word/2018/wordml" xmlns:w16se="http://schemas.microsoft.com/office/word/2015/wordml/symex" xmlns:wpg="http://schemas.microsoft.com/office/word/2010/wordprocessingGroup" xmlns:wpi="http://schemas.microsoft.com/office/word/2010/wordprocessingInk" xmlns:wne="http://schemas.microsoft.com/office/word/2006/wordml" xmlns:wps="http://schemas.microsoft.com/office/word/2010/wordprocessingShape" mc:Ignorable="w14 w15 w16se w16cid w16 w16cex wp14">
+<w:document xmlns:wpc="http://schemas.microsoft.com/office/word/2010/wordprocessingCanvas" xmlns:mc="http://schemas.openxmlformats.org/markup-compatibility/2006" xmlns:o="urn:schemas-microsoft-com:office:office" xmlns:r="http://schemas.openxmlformats.org/officeDocument/2006/relationships" xmlns:m="http://schemas.openxmlformats.org/officeDocument/2006/math" xmlns:v="urn:schemas-microsoft-com:vml" xmlns:wp14="http://schemas.microsoft.com/office/word/2010/wordprocessingDrawing" xmlns:wp="http://schemas.openxmlformats.org/drawingml/2006/wordprocessingDrawing" xmlns:w10="urn:schemas-microsoft-com:office:word" xmlns:w="http://schemas.openxmlformats.org/wordprocessingml/2006/main" xmlns:w14="http://schemas.microsoft.com/office/word/2010/wordml" xmlns:w15="http://schemas.microsoft.com/office/word/2012/wordml" xmlns:wpg="http://schemas.microsoft.com/office/word/2010/wordprocessingGroup" xmlns:wpi="http://schemas.microsoft.com/office/word/2010/wordprocessingInk" xmlns:wne="http://schemas.microsoft.com/office/word/2006/wordml" xmlns:wps="http://schemas.microsoft.com/office/word/2010/wordprocessingShape" mc:Ignorable="w14 w15 wp14">
   <w:body>
     <w:p>
       <w:pPr>
@@ -348,21 +348,7 @@
         <w:rPr>
           <w:szCs w:val="24"/>
         </w:rPr>
-        <w:t xml:space="preserve">Using what </w:t>
-      </w:r>
-      <w:proofErr w:type="gramStart"/>
-      <w:r>
-        <w:rPr>
-          <w:szCs w:val="24"/>
-        </w:rPr>
-        <w:t>you’ve</w:t>
-      </w:r>
-      <w:proofErr w:type="gramEnd"/>
-      <w:r>
-        <w:rPr>
-          <w:szCs w:val="24"/>
-        </w:rPr>
-        <w:t xml:space="preserve"> learned this week, create </w:t>
+        <w:t xml:space="preserve">Using what you’ve learned this week, create </w:t>
       </w:r>
       <w:r>
         <w:rPr>
@@ -487,21 +473,7 @@
         <w:rPr>
           <w:szCs w:val="24"/>
         </w:rPr>
-        <w:t>a component that represents movie data (</w:t>
-      </w:r>
-      <w:proofErr w:type="gramStart"/>
-      <w:r>
-        <w:rPr>
-          <w:szCs w:val="24"/>
-        </w:rPr>
-        <w:t>i.e.</w:t>
-      </w:r>
-      <w:proofErr w:type="gramEnd"/>
-      <w:r>
-        <w:rPr>
-          <w:szCs w:val="24"/>
-        </w:rPr>
-        <w:t xml:space="preserve"> image, synopsis, rating, </w:t>
+        <w:t xml:space="preserve">a component that represents movie data (i.e. image, synopsis, rating, </w:t>
       </w:r>
       <w:proofErr w:type="spellStart"/>
       <w:r>
@@ -687,6 +659,496 @@
           <w:szCs w:val="24"/>
         </w:rPr>
       </w:pPr>
+      <w:r>
+        <w:rPr>
+          <w:b/>
+          <w:noProof/>
+          <w:szCs w:val="24"/>
+        </w:rPr>
+        <w:lastRenderedPageBreak/>
+        <w:drawing>
+          <wp:inline distT="0" distB="0" distL="0" distR="0" wp14:anchorId="652CD2F0" wp14:editId="6925D637">
+            <wp:extent cx="5943600" cy="6006465"/>
+            <wp:effectExtent l="0" t="0" r="0" b="0"/>
+            <wp:docPr id="2" name="Picture 2"/>
+            <wp:cNvGraphicFramePr>
+              <a:graphicFrameLocks xmlns:a="http://schemas.openxmlformats.org/drawingml/2006/main" noChangeAspect="1"/>
+            </wp:cNvGraphicFramePr>
+            <a:graphic xmlns:a="http://schemas.openxmlformats.org/drawingml/2006/main">
+              <a:graphicData uri="http://schemas.openxmlformats.org/drawingml/2006/picture">
+                <pic:pic xmlns:pic="http://schemas.openxmlformats.org/drawingml/2006/picture">
+                  <pic:nvPicPr>
+                    <pic:cNvPr id="2" name="appdotjs.PNG"/>
+                    <pic:cNvPicPr/>
+                  </pic:nvPicPr>
+                  <pic:blipFill>
+                    <a:blip r:embed="rId7">
+                      <a:extLst>
+                        <a:ext uri="{28A0092B-C50C-407E-A947-70E740481C1C}">
+                          <a14:useLocalDpi xmlns:a14="http://schemas.microsoft.com/office/drawing/2010/main" val="0"/>
+                        </a:ext>
+                      </a:extLst>
+                    </a:blip>
+                    <a:stretch>
+                      <a:fillRect/>
+                    </a:stretch>
+                  </pic:blipFill>
+                  <pic:spPr>
+                    <a:xfrm>
+                      <a:off x="0" y="0"/>
+                      <a:ext cx="5943600" cy="6006465"/>
+                    </a:xfrm>
+                    <a:prstGeom prst="rect">
+                      <a:avLst/>
+                    </a:prstGeom>
+                  </pic:spPr>
+                </pic:pic>
+              </a:graphicData>
+            </a:graphic>
+          </wp:inline>
+        </w:drawing>
+      </w:r>
+      <w:r>
+        <w:rPr>
+          <w:b/>
+          <w:noProof/>
+          <w:szCs w:val="24"/>
+        </w:rPr>
+        <w:lastRenderedPageBreak/>
+        <w:drawing>
+          <wp:inline distT="0" distB="0" distL="0" distR="0" wp14:anchorId="5E349589" wp14:editId="6B97D871">
+            <wp:extent cx="5943600" cy="5967730"/>
+            <wp:effectExtent l="0" t="0" r="0" b="0"/>
+            <wp:docPr id="3" name="Picture 3"/>
+            <wp:cNvGraphicFramePr>
+              <a:graphicFrameLocks xmlns:a="http://schemas.openxmlformats.org/drawingml/2006/main" noChangeAspect="1"/>
+            </wp:cNvGraphicFramePr>
+            <a:graphic xmlns:a="http://schemas.openxmlformats.org/drawingml/2006/main">
+              <a:graphicData uri="http://schemas.openxmlformats.org/drawingml/2006/picture">
+                <pic:pic xmlns:pic="http://schemas.openxmlformats.org/drawingml/2006/picture">
+                  <pic:nvPicPr>
+                    <pic:cNvPr id="3" name="moviecomponent.PNG"/>
+                    <pic:cNvPicPr/>
+                  </pic:nvPicPr>
+                  <pic:blipFill>
+                    <a:blip r:embed="rId8">
+                      <a:extLst>
+                        <a:ext uri="{28A0092B-C50C-407E-A947-70E740481C1C}">
+                          <a14:useLocalDpi xmlns:a14="http://schemas.microsoft.com/office/drawing/2010/main" val="0"/>
+                        </a:ext>
+                      </a:extLst>
+                    </a:blip>
+                    <a:stretch>
+                      <a:fillRect/>
+                    </a:stretch>
+                  </pic:blipFill>
+                  <pic:spPr>
+                    <a:xfrm>
+                      <a:off x="0" y="0"/>
+                      <a:ext cx="5943600" cy="5967730"/>
+                    </a:xfrm>
+                    <a:prstGeom prst="rect">
+                      <a:avLst/>
+                    </a:prstGeom>
+                  </pic:spPr>
+                </pic:pic>
+              </a:graphicData>
+            </a:graphic>
+          </wp:inline>
+        </w:drawing>
+      </w:r>
+      <w:r>
+        <w:rPr>
+          <w:b/>
+          <w:noProof/>
+          <w:szCs w:val="24"/>
+        </w:rPr>
+        <w:lastRenderedPageBreak/>
+        <w:drawing>
+          <wp:inline distT="0" distB="0" distL="0" distR="0" wp14:anchorId="51BD3BFE" wp14:editId="3B57466F">
+            <wp:extent cx="5943600" cy="6021705"/>
+            <wp:effectExtent l="0" t="0" r="0" b="0"/>
+            <wp:docPr id="4" name="Picture 4"/>
+            <wp:cNvGraphicFramePr>
+              <a:graphicFrameLocks xmlns:a="http://schemas.openxmlformats.org/drawingml/2006/main" noChangeAspect="1"/>
+            </wp:cNvGraphicFramePr>
+            <a:graphic xmlns:a="http://schemas.openxmlformats.org/drawingml/2006/main">
+              <a:graphicData uri="http://schemas.openxmlformats.org/drawingml/2006/picture">
+                <pic:pic xmlns:pic="http://schemas.openxmlformats.org/drawingml/2006/picture">
+                  <pic:nvPicPr>
+                    <pic:cNvPr id="4" name="movielistcomponent.PNG"/>
+                    <pic:cNvPicPr/>
+                  </pic:nvPicPr>
+                  <pic:blipFill>
+                    <a:blip r:embed="rId9">
+                      <a:extLst>
+                        <a:ext uri="{28A0092B-C50C-407E-A947-70E740481C1C}">
+                          <a14:useLocalDpi xmlns:a14="http://schemas.microsoft.com/office/drawing/2010/main" val="0"/>
+                        </a:ext>
+                      </a:extLst>
+                    </a:blip>
+                    <a:stretch>
+                      <a:fillRect/>
+                    </a:stretch>
+                  </pic:blipFill>
+                  <pic:spPr>
+                    <a:xfrm>
+                      <a:off x="0" y="0"/>
+                      <a:ext cx="5943600" cy="6021705"/>
+                    </a:xfrm>
+                    <a:prstGeom prst="rect">
+                      <a:avLst/>
+                    </a:prstGeom>
+                  </pic:spPr>
+                </pic:pic>
+              </a:graphicData>
+            </a:graphic>
+          </wp:inline>
+        </w:drawing>
+      </w:r>
+      <w:r>
+        <w:rPr>
+          <w:b/>
+          <w:noProof/>
+          <w:szCs w:val="24"/>
+        </w:rPr>
+        <w:lastRenderedPageBreak/>
+        <w:drawing>
+          <wp:inline distT="0" distB="0" distL="0" distR="0" wp14:anchorId="64D911B8" wp14:editId="1E35F302">
+            <wp:extent cx="5943600" cy="6977380"/>
+            <wp:effectExtent l="0" t="0" r="0" b="0"/>
+            <wp:docPr id="5" name="Picture 5"/>
+            <wp:cNvGraphicFramePr>
+              <a:graphicFrameLocks xmlns:a="http://schemas.openxmlformats.org/drawingml/2006/main" noChangeAspect="1"/>
+            </wp:cNvGraphicFramePr>
+            <a:graphic xmlns:a="http://schemas.openxmlformats.org/drawingml/2006/main">
+              <a:graphicData uri="http://schemas.openxmlformats.org/drawingml/2006/picture">
+                <pic:pic xmlns:pic="http://schemas.openxmlformats.org/drawingml/2006/picture">
+                  <pic:nvPicPr>
+                    <pic:cNvPr id="5" name="navbarcomponent.PNG"/>
+                    <pic:cNvPicPr/>
+                  </pic:nvPicPr>
+                  <pic:blipFill>
+                    <a:blip r:embed="rId10">
+                      <a:extLst>
+                        <a:ext uri="{28A0092B-C50C-407E-A947-70E740481C1C}">
+                          <a14:useLocalDpi xmlns:a14="http://schemas.microsoft.com/office/drawing/2010/main" val="0"/>
+                        </a:ext>
+                      </a:extLst>
+                    </a:blip>
+                    <a:stretch>
+                      <a:fillRect/>
+                    </a:stretch>
+                  </pic:blipFill>
+                  <pic:spPr>
+                    <a:xfrm>
+                      <a:off x="0" y="0"/>
+                      <a:ext cx="5943600" cy="6977380"/>
+                    </a:xfrm>
+                    <a:prstGeom prst="rect">
+                      <a:avLst/>
+                    </a:prstGeom>
+                  </pic:spPr>
+                </pic:pic>
+              </a:graphicData>
+            </a:graphic>
+          </wp:inline>
+        </w:drawing>
+      </w:r>
+      <w:r>
+        <w:rPr>
+          <w:b/>
+          <w:noProof/>
+          <w:szCs w:val="24"/>
+        </w:rPr>
+        <w:lastRenderedPageBreak/>
+        <w:drawing>
+          <wp:inline distT="0" distB="0" distL="0" distR="0" wp14:anchorId="4B829D90" wp14:editId="37D538F3">
+            <wp:extent cx="5943600" cy="6965315"/>
+            <wp:effectExtent l="0" t="0" r="0" b="6985"/>
+            <wp:docPr id="6" name="Picture 6"/>
+            <wp:cNvGraphicFramePr>
+              <a:graphicFrameLocks xmlns:a="http://schemas.openxmlformats.org/drawingml/2006/main" noChangeAspect="1"/>
+            </wp:cNvGraphicFramePr>
+            <a:graphic xmlns:a="http://schemas.openxmlformats.org/drawingml/2006/main">
+              <a:graphicData uri="http://schemas.openxmlformats.org/drawingml/2006/picture">
+                <pic:pic xmlns:pic="http://schemas.openxmlformats.org/drawingml/2006/picture">
+                  <pic:nvPicPr>
+                    <pic:cNvPr id="6" name="reviewcomponent.PNG"/>
+                    <pic:cNvPicPr/>
+                  </pic:nvPicPr>
+                  <pic:blipFill>
+                    <a:blip r:embed="rId11">
+                      <a:extLst>
+                        <a:ext uri="{28A0092B-C50C-407E-A947-70E740481C1C}">
+                          <a14:useLocalDpi xmlns:a14="http://schemas.microsoft.com/office/drawing/2010/main" val="0"/>
+                        </a:ext>
+                      </a:extLst>
+                    </a:blip>
+                    <a:stretch>
+                      <a:fillRect/>
+                    </a:stretch>
+                  </pic:blipFill>
+                  <pic:spPr>
+                    <a:xfrm>
+                      <a:off x="0" y="0"/>
+                      <a:ext cx="5943600" cy="6965315"/>
+                    </a:xfrm>
+                    <a:prstGeom prst="rect">
+                      <a:avLst/>
+                    </a:prstGeom>
+                  </pic:spPr>
+                </pic:pic>
+              </a:graphicData>
+            </a:graphic>
+          </wp:inline>
+        </w:drawing>
+      </w:r>
+      <w:r>
+        <w:rPr>
+          <w:b/>
+          <w:noProof/>
+          <w:szCs w:val="24"/>
+        </w:rPr>
+        <w:lastRenderedPageBreak/>
+        <w:drawing>
+          <wp:inline distT="0" distB="0" distL="0" distR="0" wp14:anchorId="3B9B5FCC" wp14:editId="09F6965A">
+            <wp:extent cx="5943600" cy="6328410"/>
+            <wp:effectExtent l="0" t="0" r="0" b="0"/>
+            <wp:docPr id="7" name="Picture 7"/>
+            <wp:cNvGraphicFramePr>
+              <a:graphicFrameLocks xmlns:a="http://schemas.openxmlformats.org/drawingml/2006/main" noChangeAspect="1"/>
+            </wp:cNvGraphicFramePr>
+            <a:graphic xmlns:a="http://schemas.openxmlformats.org/drawingml/2006/main">
+              <a:graphicData uri="http://schemas.openxmlformats.org/drawingml/2006/picture">
+                <pic:pic xmlns:pic="http://schemas.openxmlformats.org/drawingml/2006/picture">
+                  <pic:nvPicPr>
+                    <pic:cNvPr id="7" name="reviewformcomponent.PNG"/>
+                    <pic:cNvPicPr/>
+                  </pic:nvPicPr>
+                  <pic:blipFill>
+                    <a:blip r:embed="rId12">
+                      <a:extLst>
+                        <a:ext uri="{28A0092B-C50C-407E-A947-70E740481C1C}">
+                          <a14:useLocalDpi xmlns:a14="http://schemas.microsoft.com/office/drawing/2010/main" val="0"/>
+                        </a:ext>
+                      </a:extLst>
+                    </a:blip>
+                    <a:stretch>
+                      <a:fillRect/>
+                    </a:stretch>
+                  </pic:blipFill>
+                  <pic:spPr>
+                    <a:xfrm>
+                      <a:off x="0" y="0"/>
+                      <a:ext cx="5943600" cy="6328410"/>
+                    </a:xfrm>
+                    <a:prstGeom prst="rect">
+                      <a:avLst/>
+                    </a:prstGeom>
+                  </pic:spPr>
+                </pic:pic>
+              </a:graphicData>
+            </a:graphic>
+          </wp:inline>
+        </w:drawing>
+      </w:r>
+      <w:r>
+        <w:rPr>
+          <w:b/>
+          <w:noProof/>
+          <w:szCs w:val="24"/>
+        </w:rPr>
+        <w:lastRenderedPageBreak/>
+        <w:drawing>
+          <wp:inline distT="0" distB="0" distL="0" distR="0" wp14:anchorId="3AA04883" wp14:editId="1EEB6CDA">
+            <wp:extent cx="5943600" cy="6894195"/>
+            <wp:effectExtent l="0" t="0" r="0" b="1905"/>
+            <wp:docPr id="8" name="Picture 8"/>
+            <wp:cNvGraphicFramePr>
+              <a:graphicFrameLocks xmlns:a="http://schemas.openxmlformats.org/drawingml/2006/main" noChangeAspect="1"/>
+            </wp:cNvGraphicFramePr>
+            <a:graphic xmlns:a="http://schemas.openxmlformats.org/drawingml/2006/main">
+              <a:graphicData uri="http://schemas.openxmlformats.org/drawingml/2006/picture">
+                <pic:pic xmlns:pic="http://schemas.openxmlformats.org/drawingml/2006/picture">
+                  <pic:nvPicPr>
+                    <pic:cNvPr id="8" name="reviewlistone.PNG"/>
+                    <pic:cNvPicPr/>
+                  </pic:nvPicPr>
+                  <pic:blipFill>
+                    <a:blip r:embed="rId13">
+                      <a:extLst>
+                        <a:ext uri="{28A0092B-C50C-407E-A947-70E740481C1C}">
+                          <a14:useLocalDpi xmlns:a14="http://schemas.microsoft.com/office/drawing/2010/main" val="0"/>
+                        </a:ext>
+                      </a:extLst>
+                    </a:blip>
+                    <a:stretch>
+                      <a:fillRect/>
+                    </a:stretch>
+                  </pic:blipFill>
+                  <pic:spPr>
+                    <a:xfrm>
+                      <a:off x="0" y="0"/>
+                      <a:ext cx="5943600" cy="6894195"/>
+                    </a:xfrm>
+                    <a:prstGeom prst="rect">
+                      <a:avLst/>
+                    </a:prstGeom>
+                  </pic:spPr>
+                </pic:pic>
+              </a:graphicData>
+            </a:graphic>
+          </wp:inline>
+        </w:drawing>
+      </w:r>
+      <w:r>
+        <w:rPr>
+          <w:b/>
+          <w:noProof/>
+          <w:szCs w:val="24"/>
+        </w:rPr>
+        <w:lastRenderedPageBreak/>
+        <w:drawing>
+          <wp:inline distT="0" distB="0" distL="0" distR="0" wp14:anchorId="23898E6B" wp14:editId="5FD90DC7">
+            <wp:extent cx="5943600" cy="6950075"/>
+            <wp:effectExtent l="0" t="0" r="0" b="3175"/>
+            <wp:docPr id="9" name="Picture 9"/>
+            <wp:cNvGraphicFramePr>
+              <a:graphicFrameLocks xmlns:a="http://schemas.openxmlformats.org/drawingml/2006/main" noChangeAspect="1"/>
+            </wp:cNvGraphicFramePr>
+            <a:graphic xmlns:a="http://schemas.openxmlformats.org/drawingml/2006/main">
+              <a:graphicData uri="http://schemas.openxmlformats.org/drawingml/2006/picture">
+                <pic:pic xmlns:pic="http://schemas.openxmlformats.org/drawingml/2006/picture">
+                  <pic:nvPicPr>
+                    <pic:cNvPr id="9" name="reviewlisttwo.PNG"/>
+                    <pic:cNvPicPr/>
+                  </pic:nvPicPr>
+                  <pic:blipFill>
+                    <a:blip r:embed="rId14">
+                      <a:extLst>
+                        <a:ext uri="{28A0092B-C50C-407E-A947-70E740481C1C}">
+                          <a14:useLocalDpi xmlns:a14="http://schemas.microsoft.com/office/drawing/2010/main" val="0"/>
+                        </a:ext>
+                      </a:extLst>
+                    </a:blip>
+                    <a:stretch>
+                      <a:fillRect/>
+                    </a:stretch>
+                  </pic:blipFill>
+                  <pic:spPr>
+                    <a:xfrm>
+                      <a:off x="0" y="0"/>
+                      <a:ext cx="5943600" cy="6950075"/>
+                    </a:xfrm>
+                    <a:prstGeom prst="rect">
+                      <a:avLst/>
+                    </a:prstGeom>
+                  </pic:spPr>
+                </pic:pic>
+              </a:graphicData>
+            </a:graphic>
+          </wp:inline>
+        </w:drawing>
+      </w:r>
+      <w:r>
+        <w:rPr>
+          <w:b/>
+          <w:noProof/>
+          <w:szCs w:val="24"/>
+        </w:rPr>
+        <w:lastRenderedPageBreak/>
+        <w:drawing>
+          <wp:inline distT="0" distB="0" distL="0" distR="0" wp14:anchorId="69F92FB7" wp14:editId="0218DB49">
+            <wp:extent cx="5943600" cy="5725160"/>
+            <wp:effectExtent l="0" t="0" r="0" b="8890"/>
+            <wp:docPr id="10" name="Picture 10"/>
+            <wp:cNvGraphicFramePr>
+              <a:graphicFrameLocks xmlns:a="http://schemas.openxmlformats.org/drawingml/2006/main" noChangeAspect="1"/>
+            </wp:cNvGraphicFramePr>
+            <a:graphic xmlns:a="http://schemas.openxmlformats.org/drawingml/2006/main">
+              <a:graphicData uri="http://schemas.openxmlformats.org/drawingml/2006/picture">
+                <pic:pic xmlns:pic="http://schemas.openxmlformats.org/drawingml/2006/picture">
+                  <pic:nvPicPr>
+                    <pic:cNvPr id="10" name="starsone.PNG"/>
+                    <pic:cNvPicPr/>
+                  </pic:nvPicPr>
+                  <pic:blipFill>
+                    <a:blip r:embed="rId15">
+                      <a:extLst>
+                        <a:ext uri="{28A0092B-C50C-407E-A947-70E740481C1C}">
+                          <a14:useLocalDpi xmlns:a14="http://schemas.microsoft.com/office/drawing/2010/main" val="0"/>
+                        </a:ext>
+                      </a:extLst>
+                    </a:blip>
+                    <a:stretch>
+                      <a:fillRect/>
+                    </a:stretch>
+                  </pic:blipFill>
+                  <pic:spPr>
+                    <a:xfrm>
+                      <a:off x="0" y="0"/>
+                      <a:ext cx="5943600" cy="5725160"/>
+                    </a:xfrm>
+                    <a:prstGeom prst="rect">
+                      <a:avLst/>
+                    </a:prstGeom>
+                  </pic:spPr>
+                </pic:pic>
+              </a:graphicData>
+            </a:graphic>
+          </wp:inline>
+        </w:drawing>
+      </w:r>
+      <w:r>
+        <w:rPr>
+          <w:b/>
+          <w:noProof/>
+          <w:szCs w:val="24"/>
+        </w:rPr>
+        <w:lastRenderedPageBreak/>
+        <w:drawing>
+          <wp:inline distT="0" distB="0" distL="0" distR="0" wp14:anchorId="5F2A67EF" wp14:editId="0EA13ACB">
+            <wp:extent cx="5943600" cy="6578600"/>
+            <wp:effectExtent l="0" t="0" r="0" b="0"/>
+            <wp:docPr id="11" name="Picture 11"/>
+            <wp:cNvGraphicFramePr>
+              <a:graphicFrameLocks xmlns:a="http://schemas.openxmlformats.org/drawingml/2006/main" noChangeAspect="1"/>
+            </wp:cNvGraphicFramePr>
+            <a:graphic xmlns:a="http://schemas.openxmlformats.org/drawingml/2006/main">
+              <a:graphicData uri="http://schemas.openxmlformats.org/drawingml/2006/picture">
+                <pic:pic xmlns:pic="http://schemas.openxmlformats.org/drawingml/2006/picture">
+                  <pic:nvPicPr>
+                    <pic:cNvPr id="11" name="starstwo.PNG"/>
+                    <pic:cNvPicPr/>
+                  </pic:nvPicPr>
+                  <pic:blipFill>
+                    <a:blip r:embed="rId16">
+                      <a:extLst>
+                        <a:ext uri="{28A0092B-C50C-407E-A947-70E740481C1C}">
+                          <a14:useLocalDpi xmlns:a14="http://schemas.microsoft.com/office/drawing/2010/main" val="0"/>
+                        </a:ext>
+                      </a:extLst>
+                    </a:blip>
+                    <a:stretch>
+                      <a:fillRect/>
+                    </a:stretch>
+                  </pic:blipFill>
+                  <pic:spPr>
+                    <a:xfrm>
+                      <a:off x="0" y="0"/>
+                      <a:ext cx="5943600" cy="6578600"/>
+                    </a:xfrm>
+                    <a:prstGeom prst="rect">
+                      <a:avLst/>
+                    </a:prstGeom>
+                  </pic:spPr>
+                </pic:pic>
+              </a:graphicData>
+            </a:graphic>
+          </wp:inline>
+        </w:drawing>
+      </w:r>
     </w:p>
     <w:p>
       <w:pPr>
@@ -710,6 +1172,55 @@
           <w:szCs w:val="24"/>
         </w:rPr>
       </w:pPr>
+      <w:r>
+        <w:rPr>
+          <w:b/>
+          <w:noProof/>
+          <w:szCs w:val="24"/>
+        </w:rPr>
+        <w:lastRenderedPageBreak/>
+        <w:drawing>
+          <wp:inline distT="0" distB="0" distL="0" distR="0" wp14:anchorId="65CA7FF7" wp14:editId="7366899A">
+            <wp:extent cx="5943600" cy="2987675"/>
+            <wp:effectExtent l="0" t="0" r="0" b="3175"/>
+            <wp:docPr id="12" name="Picture 12"/>
+            <wp:cNvGraphicFramePr>
+              <a:graphicFrameLocks xmlns:a="http://schemas.openxmlformats.org/drawingml/2006/main" noChangeAspect="1"/>
+            </wp:cNvGraphicFramePr>
+            <a:graphic xmlns:a="http://schemas.openxmlformats.org/drawingml/2006/main">
+              <a:graphicData uri="http://schemas.openxmlformats.org/drawingml/2006/picture">
+                <pic:pic xmlns:pic="http://schemas.openxmlformats.org/drawingml/2006/picture">
+                  <pic:nvPicPr>
+                    <pic:cNvPr id="12" name="websitein action.PNG"/>
+                    <pic:cNvPicPr/>
+                  </pic:nvPicPr>
+                  <pic:blipFill>
+                    <a:blip r:embed="rId17" cstate="print">
+                      <a:extLst>
+                        <a:ext uri="{28A0092B-C50C-407E-A947-70E740481C1C}">
+                          <a14:useLocalDpi xmlns:a14="http://schemas.microsoft.com/office/drawing/2010/main" val="0"/>
+                        </a:ext>
+                      </a:extLst>
+                    </a:blip>
+                    <a:stretch>
+                      <a:fillRect/>
+                    </a:stretch>
+                  </pic:blipFill>
+                  <pic:spPr>
+                    <a:xfrm>
+                      <a:off x="0" y="0"/>
+                      <a:ext cx="5943600" cy="2987675"/>
+                    </a:xfrm>
+                    <a:prstGeom prst="rect">
+                      <a:avLst/>
+                    </a:prstGeom>
+                  </pic:spPr>
+                </pic:pic>
+              </a:graphicData>
+            </a:graphic>
+          </wp:inline>
+        </w:drawing>
+      </w:r>
     </w:p>
     <w:p>
       <w:pPr>
@@ -726,9 +1237,35 @@
         <w:t>URL to GitHub Repository:</w:t>
       </w:r>
     </w:p>
+    <w:p>
+      <w:pPr>
+        <w:rPr>
+          <w:b/>
+          <w:szCs w:val="24"/>
+        </w:rPr>
+      </w:pPr>
+      <w:hyperlink r:id="rId18" w:history="1">
+        <w:proofErr w:type="gramStart"/>
+        <w:r>
+          <w:rPr>
+            <w:rStyle w:val="Hyperlink"/>
+          </w:rPr>
+          <w:t>egonzalez217/FrontEndWeek14</w:t>
+        </w:r>
+        <w:proofErr w:type="gramEnd"/>
+        <w:r>
+          <w:rPr>
+            <w:rStyle w:val="Hyperlink"/>
+          </w:rPr>
+          <w:t xml:space="preserve"> (github.com)</w:t>
+        </w:r>
+      </w:hyperlink>
+      <w:bookmarkStart w:id="0" w:name="_GoBack"/>
+      <w:bookmarkEnd w:id="0"/>
+    </w:p>
     <w:sectPr>
-      <w:headerReference w:type="default" r:id="rId7"/>
-      <w:footerReference w:type="default" r:id="rId8"/>
+      <w:headerReference w:type="default" r:id="rId19"/>
+      <w:footerReference w:type="default" r:id="rId20"/>
       <w:pgSz w:w="12240" w:h="15840"/>
       <w:pgMar w:top="1440" w:right="1440" w:bottom="1440" w:left="1440" w:header="720" w:footer="720" w:gutter="0"/>
       <w:cols w:space="720"/>
@@ -739,7 +1276,7 @@
 </file>
 
 <file path=word/endnotes.xml><?xml version="1.0" encoding="utf-8"?>
-<w:endnotes xmlns:wpc="http://schemas.microsoft.com/office/word/2010/wordprocessingCanvas" xmlns:cx="http://schemas.microsoft.com/office/drawing/2014/chartex" xmlns:cx1="http://schemas.microsoft.com/office/drawing/2015/9/8/chartex" xmlns:cx2="http://schemas.microsoft.com/office/drawing/2015/10/21/chartex" xmlns:cx3="http://schemas.microsoft.com/office/drawing/2016/5/9/chartex" xmlns:cx4="http://schemas.microsoft.com/office/drawing/2016/5/10/chartex" xmlns:cx5="http://schemas.microsoft.com/office/drawing/2016/5/11/chartex" xmlns:cx6="http://schemas.microsoft.com/office/drawing/2016/5/12/chartex" xmlns:cx7="http://schemas.microsoft.com/office/drawing/2016/5/13/chartex" xmlns:cx8="http://schemas.microsoft.com/office/drawing/2016/5/14/chartex" xmlns:mc="http://schemas.openxmlformats.org/markup-compatibility/2006" xmlns:aink="http://schemas.microsoft.com/office/drawing/2016/ink" xmlns:am3d="http://schemas.microsoft.com/office/drawing/2017/model3d" xmlns:o="urn:schemas-microsoft-com:office:office" xmlns:r="http://schemas.openxmlformats.org/officeDocument/2006/relationships" xmlns:m="http://schemas.openxmlformats.org/officeDocument/2006/math" xmlns:v="urn:schemas-microsoft-com:vml" xmlns:wp14="http://schemas.microsoft.com/office/word/2010/wordprocessingDrawing" xmlns:wp="http://schemas.openxmlformats.org/drawingml/2006/wordprocessingDrawing" xmlns:w10="urn:schemas-microsoft-com:office:word" xmlns:w="http://schemas.openxmlformats.org/wordprocessingml/2006/main" xmlns:w14="http://schemas.microsoft.com/office/word/2010/wordml" xmlns:w15="http://schemas.microsoft.com/office/word/2012/wordml" xmlns:w16cex="http://schemas.microsoft.com/office/word/2018/wordml/cex" xmlns:w16cid="http://schemas.microsoft.com/office/word/2016/wordml/cid" xmlns:w16="http://schemas.microsoft.com/office/word/2018/wordml" xmlns:w16se="http://schemas.microsoft.com/office/word/2015/wordml/symex" xmlns:wpg="http://schemas.microsoft.com/office/word/2010/wordprocessingGroup" xmlns:wpi="http://schemas.microsoft.com/office/word/2010/wordprocessingInk" xmlns:wne="http://schemas.microsoft.com/office/word/2006/wordml" xmlns:wps="http://schemas.microsoft.com/office/word/2010/wordprocessingShape" mc:Ignorable="w14 w15 w16se w16cid w16 w16cex wp14">
+<w:endnotes xmlns:wpc="http://schemas.microsoft.com/office/word/2010/wordprocessingCanvas" xmlns:mc="http://schemas.openxmlformats.org/markup-compatibility/2006" xmlns:o="urn:schemas-microsoft-com:office:office" xmlns:r="http://schemas.openxmlformats.org/officeDocument/2006/relationships" xmlns:m="http://schemas.openxmlformats.org/officeDocument/2006/math" xmlns:v="urn:schemas-microsoft-com:vml" xmlns:wp14="http://schemas.microsoft.com/office/word/2010/wordprocessingDrawing" xmlns:wp="http://schemas.openxmlformats.org/drawingml/2006/wordprocessingDrawing" xmlns:w10="urn:schemas-microsoft-com:office:word" xmlns:w="http://schemas.openxmlformats.org/wordprocessingml/2006/main" xmlns:w14="http://schemas.microsoft.com/office/word/2010/wordml" xmlns:w15="http://schemas.microsoft.com/office/word/2012/wordml" xmlns:wpg="http://schemas.microsoft.com/office/word/2010/wordprocessingGroup" xmlns:wpi="http://schemas.microsoft.com/office/word/2010/wordprocessingInk" xmlns:wne="http://schemas.microsoft.com/office/word/2006/wordml" xmlns:wps="http://schemas.microsoft.com/office/word/2010/wordprocessingShape" mc:Ignorable="w14 w15 wp14">
   <w:endnote w:type="separator" w:id="-1">
     <w:p>
       <w:pPr>
@@ -764,7 +1301,7 @@
 </file>
 
 <file path=word/footer1.xml><?xml version="1.0" encoding="utf-8"?>
-<w:ftr xmlns:wpc="http://schemas.microsoft.com/office/word/2010/wordprocessingCanvas" xmlns:cx="http://schemas.microsoft.com/office/drawing/2014/chartex" xmlns:cx1="http://schemas.microsoft.com/office/drawing/2015/9/8/chartex" xmlns:cx2="http://schemas.microsoft.com/office/drawing/2015/10/21/chartex" xmlns:cx3="http://schemas.microsoft.com/office/drawing/2016/5/9/chartex" xmlns:cx4="http://schemas.microsoft.com/office/drawing/2016/5/10/chartex" xmlns:cx5="http://schemas.microsoft.com/office/drawing/2016/5/11/chartex" xmlns:cx6="http://schemas.microsoft.com/office/drawing/2016/5/12/chartex" xmlns:cx7="http://schemas.microsoft.com/office/drawing/2016/5/13/chartex" xmlns:cx8="http://schemas.microsoft.com/office/drawing/2016/5/14/chartex" xmlns:mc="http://schemas.openxmlformats.org/markup-compatibility/2006" xmlns:aink="http://schemas.microsoft.com/office/drawing/2016/ink" xmlns:am3d="http://schemas.microsoft.com/office/drawing/2017/model3d" xmlns:o="urn:schemas-microsoft-com:office:office" xmlns:r="http://schemas.openxmlformats.org/officeDocument/2006/relationships" xmlns:m="http://schemas.openxmlformats.org/officeDocument/2006/math" xmlns:v="urn:schemas-microsoft-com:vml" xmlns:wp14="http://schemas.microsoft.com/office/word/2010/wordprocessingDrawing" xmlns:wp="http://schemas.openxmlformats.org/drawingml/2006/wordprocessingDrawing" xmlns:w10="urn:schemas-microsoft-com:office:word" xmlns:w="http://schemas.openxmlformats.org/wordprocessingml/2006/main" xmlns:w14="http://schemas.microsoft.com/office/word/2010/wordml" xmlns:w15="http://schemas.microsoft.com/office/word/2012/wordml" xmlns:w16cex="http://schemas.microsoft.com/office/word/2018/wordml/cex" xmlns:w16cid="http://schemas.microsoft.com/office/word/2016/wordml/cid" xmlns:w16="http://schemas.microsoft.com/office/word/2018/wordml" xmlns:w16se="http://schemas.microsoft.com/office/word/2015/wordml/symex" xmlns:wpg="http://schemas.microsoft.com/office/word/2010/wordprocessingGroup" xmlns:wpi="http://schemas.microsoft.com/office/word/2010/wordprocessingInk" xmlns:wne="http://schemas.microsoft.com/office/word/2006/wordml" xmlns:wps="http://schemas.microsoft.com/office/word/2010/wordprocessingShape" mc:Ignorable="w14 w15 w16se w16cid w16 w16cex wp14">
+<w:ftr xmlns:wpc="http://schemas.microsoft.com/office/word/2010/wordprocessingCanvas" xmlns:mc="http://schemas.openxmlformats.org/markup-compatibility/2006" xmlns:o="urn:schemas-microsoft-com:office:office" xmlns:r="http://schemas.openxmlformats.org/officeDocument/2006/relationships" xmlns:m="http://schemas.openxmlformats.org/officeDocument/2006/math" xmlns:v="urn:schemas-microsoft-com:vml" xmlns:wp14="http://schemas.microsoft.com/office/word/2010/wordprocessingDrawing" xmlns:wp="http://schemas.openxmlformats.org/drawingml/2006/wordprocessingDrawing" xmlns:w10="urn:schemas-microsoft-com:office:word" xmlns:w="http://schemas.openxmlformats.org/wordprocessingml/2006/main" xmlns:w14="http://schemas.microsoft.com/office/word/2010/wordml" xmlns:w15="http://schemas.microsoft.com/office/word/2012/wordml" xmlns:wpg="http://schemas.microsoft.com/office/word/2010/wordprocessingGroup" xmlns:wpi="http://schemas.microsoft.com/office/word/2010/wordprocessingInk" xmlns:wne="http://schemas.microsoft.com/office/word/2006/wordml" xmlns:wps="http://schemas.microsoft.com/office/word/2010/wordprocessingShape" mc:Ignorable="w14 w15 wp14">
   <w:p>
     <w:pPr>
       <w:pStyle w:val="Footer"/>
@@ -774,7 +1311,7 @@
 </file>
 
 <file path=word/footnotes.xml><?xml version="1.0" encoding="utf-8"?>
-<w:footnotes xmlns:wpc="http://schemas.microsoft.com/office/word/2010/wordprocessingCanvas" xmlns:cx="http://schemas.microsoft.com/office/drawing/2014/chartex" xmlns:cx1="http://schemas.microsoft.com/office/drawing/2015/9/8/chartex" xmlns:cx2="http://schemas.microsoft.com/office/drawing/2015/10/21/chartex" xmlns:cx3="http://schemas.microsoft.com/office/drawing/2016/5/9/chartex" xmlns:cx4="http://schemas.microsoft.com/office/drawing/2016/5/10/chartex" xmlns:cx5="http://schemas.microsoft.com/office/drawing/2016/5/11/chartex" xmlns:cx6="http://schemas.microsoft.com/office/drawing/2016/5/12/chartex" xmlns:cx7="http://schemas.microsoft.com/office/drawing/2016/5/13/chartex" xmlns:cx8="http://schemas.microsoft.com/office/drawing/2016/5/14/chartex" xmlns:mc="http://schemas.openxmlformats.org/markup-compatibility/2006" xmlns:aink="http://schemas.microsoft.com/office/drawing/2016/ink" xmlns:am3d="http://schemas.microsoft.com/office/drawing/2017/model3d" xmlns:o="urn:schemas-microsoft-com:office:office" xmlns:r="http://schemas.openxmlformats.org/officeDocument/2006/relationships" xmlns:m="http://schemas.openxmlformats.org/officeDocument/2006/math" xmlns:v="urn:schemas-microsoft-com:vml" xmlns:wp14="http://schemas.microsoft.com/office/word/2010/wordprocessingDrawing" xmlns:wp="http://schemas.openxmlformats.org/drawingml/2006/wordprocessingDrawing" xmlns:w10="urn:schemas-microsoft-com:office:word" xmlns:w="http://schemas.openxmlformats.org/wordprocessingml/2006/main" xmlns:w14="http://schemas.microsoft.com/office/word/2010/wordml" xmlns:w15="http://schemas.microsoft.com/office/word/2012/wordml" xmlns:w16cex="http://schemas.microsoft.com/office/word/2018/wordml/cex" xmlns:w16cid="http://schemas.microsoft.com/office/word/2016/wordml/cid" xmlns:w16="http://schemas.microsoft.com/office/word/2018/wordml" xmlns:w16se="http://schemas.microsoft.com/office/word/2015/wordml/symex" xmlns:wpg="http://schemas.microsoft.com/office/word/2010/wordprocessingGroup" xmlns:wpi="http://schemas.microsoft.com/office/word/2010/wordprocessingInk" xmlns:wne="http://schemas.microsoft.com/office/word/2006/wordml" xmlns:wps="http://schemas.microsoft.com/office/word/2010/wordprocessingShape" mc:Ignorable="w14 w15 w16se w16cid w16 w16cex wp14">
+<w:footnotes xmlns:wpc="http://schemas.microsoft.com/office/word/2010/wordprocessingCanvas" xmlns:mc="http://schemas.openxmlformats.org/markup-compatibility/2006" xmlns:o="urn:schemas-microsoft-com:office:office" xmlns:r="http://schemas.openxmlformats.org/officeDocument/2006/relationships" xmlns:m="http://schemas.openxmlformats.org/officeDocument/2006/math" xmlns:v="urn:schemas-microsoft-com:vml" xmlns:wp14="http://schemas.microsoft.com/office/word/2010/wordprocessingDrawing" xmlns:wp="http://schemas.openxmlformats.org/drawingml/2006/wordprocessingDrawing" xmlns:w10="urn:schemas-microsoft-com:office:word" xmlns:w="http://schemas.openxmlformats.org/wordprocessingml/2006/main" xmlns:w14="http://schemas.microsoft.com/office/word/2010/wordml" xmlns:w15="http://schemas.microsoft.com/office/word/2012/wordml" xmlns:wpg="http://schemas.microsoft.com/office/word/2010/wordprocessingGroup" xmlns:wpi="http://schemas.microsoft.com/office/word/2010/wordprocessingInk" xmlns:wne="http://schemas.microsoft.com/office/word/2006/wordml" xmlns:wps="http://schemas.microsoft.com/office/word/2010/wordprocessingShape" mc:Ignorable="w14 w15 wp14">
   <w:footnote w:type="separator" w:id="-1">
     <w:p>
       <w:pPr>
@@ -799,7 +1336,7 @@
 </file>
 
 <file path=word/header1.xml><?xml version="1.0" encoding="utf-8"?>
-<w:hdr xmlns:wpc="http://schemas.microsoft.com/office/word/2010/wordprocessingCanvas" xmlns:cx="http://schemas.microsoft.com/office/drawing/2014/chartex" xmlns:cx1="http://schemas.microsoft.com/office/drawing/2015/9/8/chartex" xmlns:cx2="http://schemas.microsoft.com/office/drawing/2015/10/21/chartex" xmlns:cx3="http://schemas.microsoft.com/office/drawing/2016/5/9/chartex" xmlns:cx4="http://schemas.microsoft.com/office/drawing/2016/5/10/chartex" xmlns:cx5="http://schemas.microsoft.com/office/drawing/2016/5/11/chartex" xmlns:cx6="http://schemas.microsoft.com/office/drawing/2016/5/12/chartex" xmlns:cx7="http://schemas.microsoft.com/office/drawing/2016/5/13/chartex" xmlns:cx8="http://schemas.microsoft.com/office/drawing/2016/5/14/chartex" xmlns:mc="http://schemas.openxmlformats.org/markup-compatibility/2006" xmlns:aink="http://schemas.microsoft.com/office/drawing/2016/ink" xmlns:am3d="http://schemas.microsoft.com/office/drawing/2017/model3d" xmlns:o="urn:schemas-microsoft-com:office:office" xmlns:r="http://schemas.openxmlformats.org/officeDocument/2006/relationships" xmlns:m="http://schemas.openxmlformats.org/officeDocument/2006/math" xmlns:v="urn:schemas-microsoft-com:vml" xmlns:wp14="http://schemas.microsoft.com/office/word/2010/wordprocessingDrawing" xmlns:wp="http://schemas.openxmlformats.org/drawingml/2006/wordprocessingDrawing" xmlns:w10="urn:schemas-microsoft-com:office:word" xmlns:w="http://schemas.openxmlformats.org/wordprocessingml/2006/main" xmlns:w14="http://schemas.microsoft.com/office/word/2010/wordml" xmlns:w15="http://schemas.microsoft.com/office/word/2012/wordml" xmlns:w16cex="http://schemas.microsoft.com/office/word/2018/wordml/cex" xmlns:w16cid="http://schemas.microsoft.com/office/word/2016/wordml/cid" xmlns:w16="http://schemas.microsoft.com/office/word/2018/wordml" xmlns:w16se="http://schemas.microsoft.com/office/word/2015/wordml/symex" xmlns:wpg="http://schemas.microsoft.com/office/word/2010/wordprocessingGroup" xmlns:wpi="http://schemas.microsoft.com/office/word/2010/wordprocessingInk" xmlns:wne="http://schemas.microsoft.com/office/word/2006/wordml" xmlns:wps="http://schemas.microsoft.com/office/word/2010/wordprocessingShape" mc:Ignorable="w14 w15 w16se w16cid w16 w16cex wp14">
+<w:hdr xmlns:wpc="http://schemas.microsoft.com/office/word/2010/wordprocessingCanvas" xmlns:mc="http://schemas.openxmlformats.org/markup-compatibility/2006" xmlns:o="urn:schemas-microsoft-com:office:office" xmlns:r="http://schemas.openxmlformats.org/officeDocument/2006/relationships" xmlns:m="http://schemas.openxmlformats.org/officeDocument/2006/math" xmlns:v="urn:schemas-microsoft-com:vml" xmlns:wp14="http://schemas.microsoft.com/office/word/2010/wordprocessingDrawing" xmlns:wp="http://schemas.openxmlformats.org/drawingml/2006/wordprocessingDrawing" xmlns:w10="urn:schemas-microsoft-com:office:word" xmlns:w="http://schemas.openxmlformats.org/wordprocessingml/2006/main" xmlns:w14="http://schemas.microsoft.com/office/word/2010/wordml" xmlns:w15="http://schemas.microsoft.com/office/word/2012/wordml" xmlns:wpg="http://schemas.microsoft.com/office/word/2010/wordprocessingGroup" xmlns:wpi="http://schemas.microsoft.com/office/word/2010/wordprocessingInk" xmlns:wne="http://schemas.microsoft.com/office/word/2006/wordml" xmlns:wps="http://schemas.microsoft.com/office/word/2010/wordprocessingShape" mc:Ignorable="w14 w15 wp14">
   <w:p>
     <w:pPr>
       <w:pStyle w:val="Header"/>
@@ -870,7 +1407,7 @@
 </file>
 
 <file path=word/numbering.xml><?xml version="1.0" encoding="utf-8"?>
-<w:numbering xmlns:wpc="http://schemas.microsoft.com/office/word/2010/wordprocessingCanvas" xmlns:cx="http://schemas.microsoft.com/office/drawing/2014/chartex" xmlns:cx1="http://schemas.microsoft.com/office/drawing/2015/9/8/chartex" xmlns:cx2="http://schemas.microsoft.com/office/drawing/2015/10/21/chartex" xmlns:cx3="http://schemas.microsoft.com/office/drawing/2016/5/9/chartex" xmlns:cx4="http://schemas.microsoft.com/office/drawing/2016/5/10/chartex" xmlns:cx5="http://schemas.microsoft.com/office/drawing/2016/5/11/chartex" xmlns:cx6="http://schemas.microsoft.com/office/drawing/2016/5/12/chartex" xmlns:cx7="http://schemas.microsoft.com/office/drawing/2016/5/13/chartex" xmlns:cx8="http://schemas.microsoft.com/office/drawing/2016/5/14/chartex" xmlns:mc="http://schemas.openxmlformats.org/markup-compatibility/2006" xmlns:aink="http://schemas.microsoft.com/office/drawing/2016/ink" xmlns:am3d="http://schemas.microsoft.com/office/drawing/2017/model3d" xmlns:o="urn:schemas-microsoft-com:office:office" xmlns:r="http://schemas.openxmlformats.org/officeDocument/2006/relationships" xmlns:m="http://schemas.openxmlformats.org/officeDocument/2006/math" xmlns:v="urn:schemas-microsoft-com:vml" xmlns:wp14="http://schemas.microsoft.com/office/word/2010/wordprocessingDrawing" xmlns:wp="http://schemas.openxmlformats.org/drawingml/2006/wordprocessingDrawing" xmlns:w10="urn:schemas-microsoft-com:office:word" xmlns:w="http://schemas.openxmlformats.org/wordprocessingml/2006/main" xmlns:w14="http://schemas.microsoft.com/office/word/2010/wordml" xmlns:w15="http://schemas.microsoft.com/office/word/2012/wordml" xmlns:w16cex="http://schemas.microsoft.com/office/word/2018/wordml/cex" xmlns:w16cid="http://schemas.microsoft.com/office/word/2016/wordml/cid" xmlns:w16="http://schemas.microsoft.com/office/word/2018/wordml" xmlns:w16se="http://schemas.microsoft.com/office/word/2015/wordml/symex" xmlns:wpg="http://schemas.microsoft.com/office/word/2010/wordprocessingGroup" xmlns:wpi="http://schemas.microsoft.com/office/word/2010/wordprocessingInk" xmlns:wne="http://schemas.microsoft.com/office/word/2006/wordml" xmlns:wps="http://schemas.microsoft.com/office/word/2010/wordprocessingShape" mc:Ignorable="w14 w15 w16se w16cid w16 w16cex wp14">
+<w:numbering xmlns:wpc="http://schemas.microsoft.com/office/word/2010/wordprocessingCanvas" xmlns:mc="http://schemas.openxmlformats.org/markup-compatibility/2006" xmlns:o="urn:schemas-microsoft-com:office:office" xmlns:r="http://schemas.openxmlformats.org/officeDocument/2006/relationships" xmlns:m="http://schemas.openxmlformats.org/officeDocument/2006/math" xmlns:v="urn:schemas-microsoft-com:vml" xmlns:wp14="http://schemas.microsoft.com/office/word/2010/wordprocessingDrawing" xmlns:wp="http://schemas.openxmlformats.org/drawingml/2006/wordprocessingDrawing" xmlns:w10="urn:schemas-microsoft-com:office:word" xmlns:w="http://schemas.openxmlformats.org/wordprocessingml/2006/main" xmlns:w14="http://schemas.microsoft.com/office/word/2010/wordml" xmlns:w15="http://schemas.microsoft.com/office/word/2012/wordml" xmlns:wpg="http://schemas.microsoft.com/office/word/2010/wordprocessingGroup" xmlns:wpi="http://schemas.microsoft.com/office/word/2010/wordprocessingInk" xmlns:wne="http://schemas.microsoft.com/office/word/2006/wordml" xmlns:wps="http://schemas.microsoft.com/office/word/2010/wordprocessingShape" mc:Ignorable="w14 w15 wp14">
   <w:abstractNum w:abstractNumId="0" w15:restartNumberingAfterBreak="0">
     <w:nsid w:val="06727061"/>
     <w:multiLevelType w:val="hybridMultilevel"/>
@@ -1431,7 +1968,7 @@
 </file>
 
 <file path=word/styles.xml><?xml version="1.0" encoding="utf-8"?>
-<w:styles xmlns:mc="http://schemas.openxmlformats.org/markup-compatibility/2006" xmlns:r="http://schemas.openxmlformats.org/officeDocument/2006/relationships" xmlns:w="http://schemas.openxmlformats.org/wordprocessingml/2006/main" xmlns:w14="http://schemas.microsoft.com/office/word/2010/wordml" xmlns:w15="http://schemas.microsoft.com/office/word/2012/wordml" xmlns:w16cex="http://schemas.microsoft.com/office/word/2018/wordml/cex" xmlns:w16cid="http://schemas.microsoft.com/office/word/2016/wordml/cid" xmlns:w16="http://schemas.microsoft.com/office/word/2018/wordml" xmlns:w16se="http://schemas.microsoft.com/office/word/2015/wordml/symex" mc:Ignorable="w14 w15 w16se w16cid w16 w16cex">
+<w:styles xmlns:mc="http://schemas.openxmlformats.org/markup-compatibility/2006" xmlns:r="http://schemas.openxmlformats.org/officeDocument/2006/relationships" xmlns:w="http://schemas.openxmlformats.org/wordprocessingml/2006/main" xmlns:w14="http://schemas.microsoft.com/office/word/2010/wordml" xmlns:w15="http://schemas.microsoft.com/office/word/2012/wordml" mc:Ignorable="w14 w15">
   <w:docDefaults>
     <w:rPrDefault>
       <w:rPr>
@@ -1447,7 +1984,7 @@
       </w:pPr>
     </w:pPrDefault>
   </w:docDefaults>
-  <w:latentStyles w:defLockedState="0" w:defUIPriority="99" w:defSemiHidden="0" w:defUnhideWhenUsed="0" w:defQFormat="0" w:count="376">
+  <w:latentStyles w:defLockedState="0" w:defUIPriority="99" w:defSemiHidden="0" w:defUnhideWhenUsed="0" w:defQFormat="0" w:count="371">
     <w:lsdException w:name="Normal" w:uiPriority="0" w:qFormat="1"/>
     <w:lsdException w:name="heading 1" w:uiPriority="9" w:qFormat="1"/>
     <w:lsdException w:name="heading 2" w:semiHidden="1" w:uiPriority="9" w:unhideWhenUsed="1" w:qFormat="1"/>
@@ -1819,11 +2356,6 @@
     <w:lsdException w:name="List Table 5 Dark Accent 6" w:uiPriority="50"/>
     <w:lsdException w:name="List Table 6 Colorful Accent 6" w:uiPriority="51"/>
     <w:lsdException w:name="List Table 7 Colorful Accent 6" w:uiPriority="52"/>
-    <w:lsdException w:name="Mention" w:semiHidden="1" w:unhideWhenUsed="1"/>
-    <w:lsdException w:name="Smart Hyperlink" w:semiHidden="1" w:unhideWhenUsed="1"/>
-    <w:lsdException w:name="Hashtag" w:semiHidden="1" w:unhideWhenUsed="1"/>
-    <w:lsdException w:name="Unresolved Mention" w:semiHidden="1" w:unhideWhenUsed="1"/>
-    <w:lsdException w:name="Smart Link" w:semiHidden="1" w:unhideWhenUsed="1"/>
   </w:latentStyles>
   <w:style w:type="paragraph" w:default="1" w:styleId="Normal">
     <w:name w:val="Normal"/>
@@ -2006,6 +2538,18 @@
       <w:ind w:left="720"/>
       <w:contextualSpacing/>
     </w:pPr>
+  </w:style>
+  <w:style w:type="character" w:styleId="Hyperlink">
+    <w:name w:val="Hyperlink"/>
+    <w:basedOn w:val="DefaultParagraphFont"/>
+    <w:uiPriority w:val="99"/>
+    <w:semiHidden/>
+    <w:unhideWhenUsed/>
+    <w:rsid w:val="002C06F6"/>
+    <w:rPr>
+      <w:color w:val="0000FF"/>
+      <w:u w:val="single"/>
+    </w:rPr>
   </w:style>
 </w:styles>
 </file>

</xml_diff>